<commit_message>
8. Load 3D .obj files (from Blender)
</commit_message>
<xml_diff>
--- a/Design Doc.docx
+++ b/Design Doc.docx
@@ -10,6 +10,8 @@
           <w:sz w:val="24"/>
         </w:rPr>
       </w:pPr>
+      <w:proofErr w:type="spellStart"/>
+      <w:proofErr w:type="gramStart"/>
       <w:r>
         <w:rPr>
           <w:rFonts w:ascii="Times New Roman" w:hAnsi="Times New Roman" w:cs="Times New Roman"/>
@@ -17,6 +19,8 @@
         </w:rPr>
         <w:t>src</w:t>
       </w:r>
+      <w:proofErr w:type="spellEnd"/>
+      <w:proofErr w:type="gramEnd"/>
     </w:p>
     <w:p>
       <w:pPr>
@@ -31,6 +35,7 @@
           <w:sz w:val="24"/>
         </w:rPr>
       </w:pPr>
+      <w:proofErr w:type="spellStart"/>
       <w:r>
         <w:rPr>
           <w:rFonts w:ascii="Times New Roman" w:hAnsi="Times New Roman" w:cs="Times New Roman"/>
@@ -38,6 +43,7 @@
         </w:rPr>
         <w:t>engineTester</w:t>
       </w:r>
+      <w:proofErr w:type="spellEnd"/>
     </w:p>
     <w:p>
       <w:pPr>
@@ -78,7 +84,39 @@
           <w:rFonts w:ascii="Times New Roman" w:hAnsi="Times New Roman" w:cs="Times New Roman"/>
           <w:sz w:val="24"/>
         </w:rPr>
-        <w:t>Note that we must start a shader program before rendering, then we should stop the shader program</w:t>
+        <w:t xml:space="preserve">Note that we must start a </w:t>
+      </w:r>
+      <w:proofErr w:type="spellStart"/>
+      <w:r>
+        <w:rPr>
+          <w:rFonts w:ascii="Times New Roman" w:hAnsi="Times New Roman" w:cs="Times New Roman"/>
+          <w:sz w:val="24"/>
+        </w:rPr>
+        <w:t>shader</w:t>
+      </w:r>
+      <w:proofErr w:type="spellEnd"/>
+      <w:r>
+        <w:rPr>
+          <w:rFonts w:ascii="Times New Roman" w:hAnsi="Times New Roman" w:cs="Times New Roman"/>
+          <w:sz w:val="24"/>
+        </w:rPr>
+        <w:t xml:space="preserve"> program before rendering, then we should stop the </w:t>
+      </w:r>
+      <w:proofErr w:type="spellStart"/>
+      <w:r>
+        <w:rPr>
+          <w:rFonts w:ascii="Times New Roman" w:hAnsi="Times New Roman" w:cs="Times New Roman"/>
+          <w:sz w:val="24"/>
+        </w:rPr>
+        <w:t>shader</w:t>
+      </w:r>
+      <w:proofErr w:type="spellEnd"/>
+      <w:r>
+        <w:rPr>
+          <w:rFonts w:ascii="Times New Roman" w:hAnsi="Times New Roman" w:cs="Times New Roman"/>
+          <w:sz w:val="24"/>
+        </w:rPr>
+        <w:t xml:space="preserve"> program</w:t>
       </w:r>
     </w:p>
     <w:p>
@@ -162,7 +200,23 @@
           <w:rFonts w:ascii="Times New Roman" w:hAnsi="Times New Roman" w:cs="Times New Roman"/>
           <w:sz w:val="24"/>
         </w:rPr>
-        <w:t>hink of as instance of TexturedModel, but with translation, rotation, and scale</w:t>
+        <w:t xml:space="preserve">hink of as instance of </w:t>
+      </w:r>
+      <w:proofErr w:type="spellStart"/>
+      <w:r>
+        <w:rPr>
+          <w:rFonts w:ascii="Times New Roman" w:hAnsi="Times New Roman" w:cs="Times New Roman"/>
+          <w:sz w:val="24"/>
+        </w:rPr>
+        <w:t>TexturedModel</w:t>
+      </w:r>
+      <w:proofErr w:type="spellEnd"/>
+      <w:r>
+        <w:rPr>
+          <w:rFonts w:ascii="Times New Roman" w:hAnsi="Times New Roman" w:cs="Times New Roman"/>
+          <w:sz w:val="24"/>
+        </w:rPr>
+        <w:t>, but with translation, rotation, and scale</w:t>
       </w:r>
     </w:p>
     <w:p>
@@ -190,7 +244,39 @@
           <w:rFonts w:ascii="Times New Roman" w:hAnsi="Times New Roman" w:cs="Times New Roman"/>
           <w:sz w:val="24"/>
         </w:rPr>
-        <w:t>llows us to have many Entitys using the same TexturedModel, but with different translations, rotations, and scales</w:t>
+        <w:t xml:space="preserve">llows us to have many </w:t>
+      </w:r>
+      <w:proofErr w:type="spellStart"/>
+      <w:r>
+        <w:rPr>
+          <w:rFonts w:ascii="Times New Roman" w:hAnsi="Times New Roman" w:cs="Times New Roman"/>
+          <w:sz w:val="24"/>
+        </w:rPr>
+        <w:t>Entitys</w:t>
+      </w:r>
+      <w:proofErr w:type="spellEnd"/>
+      <w:r>
+        <w:rPr>
+          <w:rFonts w:ascii="Times New Roman" w:hAnsi="Times New Roman" w:cs="Times New Roman"/>
+          <w:sz w:val="24"/>
+        </w:rPr>
+        <w:t xml:space="preserve"> using the same </w:t>
+      </w:r>
+      <w:proofErr w:type="spellStart"/>
+      <w:r>
+        <w:rPr>
+          <w:rFonts w:ascii="Times New Roman" w:hAnsi="Times New Roman" w:cs="Times New Roman"/>
+          <w:sz w:val="24"/>
+        </w:rPr>
+        <w:t>TexturedModel</w:t>
+      </w:r>
+      <w:proofErr w:type="spellEnd"/>
+      <w:r>
+        <w:rPr>
+          <w:rFonts w:ascii="Times New Roman" w:hAnsi="Times New Roman" w:cs="Times New Roman"/>
+          <w:sz w:val="24"/>
+        </w:rPr>
+        <w:t>, but with different translations, rotations, and scales</w:t>
       </w:r>
     </w:p>
     <w:p>
@@ -270,7 +356,23 @@
           <w:rFonts w:ascii="Times New Roman" w:hAnsi="Times New Roman" w:cs="Times New Roman"/>
           <w:sz w:val="24"/>
         </w:rPr>
-        <w:t>In Maths class, view matrix is created from Camera object (world is moved in opposite direction of camera)</w:t>
+        <w:t xml:space="preserve">In </w:t>
+      </w:r>
+      <w:proofErr w:type="spellStart"/>
+      <w:r>
+        <w:rPr>
+          <w:rFonts w:ascii="Times New Roman" w:hAnsi="Times New Roman" w:cs="Times New Roman"/>
+          <w:sz w:val="24"/>
+        </w:rPr>
+        <w:t>Maths</w:t>
+      </w:r>
+      <w:proofErr w:type="spellEnd"/>
+      <w:r>
+        <w:rPr>
+          <w:rFonts w:ascii="Times New Roman" w:hAnsi="Times New Roman" w:cs="Times New Roman"/>
+          <w:sz w:val="24"/>
+        </w:rPr>
+        <w:t xml:space="preserve"> class, view matrix is created from Camera object (world is moved in opposite direction of camera)</w:t>
       </w:r>
     </w:p>
     <w:p>
@@ -375,8 +477,33 @@
           <w:rFonts w:ascii="Times New Roman" w:hAnsi="Times New Roman" w:cs="Times New Roman"/>
           <w:sz w:val="24"/>
         </w:rPr>
-        <w:t>Contains a RawModel and ModelTexture</w:t>
-      </w:r>
+        <w:t xml:space="preserve">Contains a </w:t>
+      </w:r>
+      <w:proofErr w:type="spellStart"/>
+      <w:r>
+        <w:rPr>
+          <w:rFonts w:ascii="Times New Roman" w:hAnsi="Times New Roman" w:cs="Times New Roman"/>
+          <w:sz w:val="24"/>
+        </w:rPr>
+        <w:t>RawModel</w:t>
+      </w:r>
+      <w:proofErr w:type="spellEnd"/>
+      <w:r>
+        <w:rPr>
+          <w:rFonts w:ascii="Times New Roman" w:hAnsi="Times New Roman" w:cs="Times New Roman"/>
+          <w:sz w:val="24"/>
+        </w:rPr>
+        <w:t xml:space="preserve"> and </w:t>
+      </w:r>
+      <w:proofErr w:type="spellStart"/>
+      <w:r>
+        <w:rPr>
+          <w:rFonts w:ascii="Times New Roman" w:hAnsi="Times New Roman" w:cs="Times New Roman"/>
+          <w:sz w:val="24"/>
+        </w:rPr>
+        <w:t>ModelTexture</w:t>
+      </w:r>
+      <w:proofErr w:type="spellEnd"/>
     </w:p>
     <w:p>
       <w:pPr>
@@ -391,6 +518,7 @@
           <w:sz w:val="24"/>
         </w:rPr>
       </w:pPr>
+      <w:proofErr w:type="spellStart"/>
       <w:r>
         <w:rPr>
           <w:rFonts w:ascii="Times New Roman" w:hAnsi="Times New Roman" w:cs="Times New Roman"/>
@@ -398,6 +526,7 @@
         </w:rPr>
         <w:t>renderEngine</w:t>
       </w:r>
+      <w:proofErr w:type="spellEnd"/>
     </w:p>
     <w:p>
       <w:pPr>
@@ -480,14 +609,62 @@
           <w:rFonts w:ascii="Times New Roman" w:hAnsi="Times New Roman" w:cs="Times New Roman"/>
           <w:sz w:val="24"/>
         </w:rPr>
-        <w:t>Loads (x,y,z) vertex coordinates, (u,v) texture coordinates, and indices (to use less data when triangles share vertex/texture</w:t>
-      </w:r>
-      <w:r>
-        <w:rPr>
-          <w:rFonts w:ascii="Times New Roman" w:hAnsi="Times New Roman" w:cs="Times New Roman"/>
-          <w:sz w:val="24"/>
-        </w:rPr>
-        <w:t xml:space="preserve"> coordinates into a VAO, and returns a RawModel with the VAO’s ID</w:t>
+        <w:t>Loads (</w:t>
+      </w:r>
+      <w:proofErr w:type="spellStart"/>
+      <w:r>
+        <w:rPr>
+          <w:rFonts w:ascii="Times New Roman" w:hAnsi="Times New Roman" w:cs="Times New Roman"/>
+          <w:sz w:val="24"/>
+        </w:rPr>
+        <w:t>x,y,z</w:t>
+      </w:r>
+      <w:proofErr w:type="spellEnd"/>
+      <w:r>
+        <w:rPr>
+          <w:rFonts w:ascii="Times New Roman" w:hAnsi="Times New Roman" w:cs="Times New Roman"/>
+          <w:sz w:val="24"/>
+        </w:rPr>
+        <w:t>) vertex coordinates, (</w:t>
+      </w:r>
+      <w:proofErr w:type="spellStart"/>
+      <w:r>
+        <w:rPr>
+          <w:rFonts w:ascii="Times New Roman" w:hAnsi="Times New Roman" w:cs="Times New Roman"/>
+          <w:sz w:val="24"/>
+        </w:rPr>
+        <w:t>u,v</w:t>
+      </w:r>
+      <w:proofErr w:type="spellEnd"/>
+      <w:r>
+        <w:rPr>
+          <w:rFonts w:ascii="Times New Roman" w:hAnsi="Times New Roman" w:cs="Times New Roman"/>
+          <w:sz w:val="24"/>
+        </w:rPr>
+        <w:t>) texture coordinates, and indices (to use less data when triangles share vertex/texture</w:t>
+      </w:r>
+      <w:r>
+        <w:rPr>
+          <w:rFonts w:ascii="Times New Roman" w:hAnsi="Times New Roman" w:cs="Times New Roman"/>
+          <w:sz w:val="24"/>
+        </w:rPr>
+        <w:t xml:space="preserve"> coordinates into a VAO, and returns a </w:t>
+      </w:r>
+      <w:proofErr w:type="spellStart"/>
+      <w:r>
+        <w:rPr>
+          <w:rFonts w:ascii="Times New Roman" w:hAnsi="Times New Roman" w:cs="Times New Roman"/>
+          <w:sz w:val="24"/>
+        </w:rPr>
+        <w:t>RawModel</w:t>
+      </w:r>
+      <w:proofErr w:type="spellEnd"/>
+      <w:r>
+        <w:rPr>
+          <w:rFonts w:ascii="Times New Roman" w:hAnsi="Times New Roman" w:cs="Times New Roman"/>
+          <w:sz w:val="24"/>
+        </w:rPr>
+        <w:t xml:space="preserve"> with the VAO’s ID</w:t>
       </w:r>
     </w:p>
     <w:p>
@@ -531,6 +708,7 @@
         </w:rPr>
         <w:t xml:space="preserve">, we don’t need to use </w:t>
       </w:r>
+      <w:proofErr w:type="gramStart"/>
       <w:r>
         <w:rPr>
           <w:rFonts w:ascii="Consolas" w:hAnsi="Consolas" w:cs="Consolas"/>
@@ -551,7 +729,20 @@
           <w:szCs w:val="20"/>
           <w:shd w:val="clear" w:color="auto" w:fill="E8F2FE"/>
         </w:rPr>
-        <w:t>glVertexAttribPointer(…)</w:t>
+        <w:t>glVertexAttribPointer(</w:t>
+      </w:r>
+      <w:proofErr w:type="gramEnd"/>
+      <w:r>
+        <w:rPr>
+          <w:rFonts w:ascii="Consolas" w:hAnsi="Consolas" w:cs="Consolas"/>
+          <w:i/>
+          <w:iCs/>
+          <w:color w:val="000000"/>
+          <w:sz w:val="20"/>
+          <w:szCs w:val="20"/>
+          <w:shd w:val="clear" w:color="auto" w:fill="E8F2FE"/>
+        </w:rPr>
+        <w:t>…)</w:t>
       </w:r>
     </w:p>
     <w:p>
@@ -593,7 +784,39 @@
           <w:rFonts w:ascii="Times New Roman" w:hAnsi="Times New Roman" w:cs="Times New Roman"/>
           <w:sz w:val="24"/>
         </w:rPr>
-        <w:t>Loads texture image, called in MainGameLoop when making new ModelTexture object</w:t>
+        <w:t xml:space="preserve">Loads texture image, called in </w:t>
+      </w:r>
+      <w:proofErr w:type="spellStart"/>
+      <w:r>
+        <w:rPr>
+          <w:rFonts w:ascii="Times New Roman" w:hAnsi="Times New Roman" w:cs="Times New Roman"/>
+          <w:sz w:val="24"/>
+        </w:rPr>
+        <w:t>MainGameLoop</w:t>
+      </w:r>
+      <w:proofErr w:type="spellEnd"/>
+      <w:r>
+        <w:rPr>
+          <w:rFonts w:ascii="Times New Roman" w:hAnsi="Times New Roman" w:cs="Times New Roman"/>
+          <w:sz w:val="24"/>
+        </w:rPr>
+        <w:t xml:space="preserve"> when making new </w:t>
+      </w:r>
+      <w:proofErr w:type="spellStart"/>
+      <w:r>
+        <w:rPr>
+          <w:rFonts w:ascii="Times New Roman" w:hAnsi="Times New Roman" w:cs="Times New Roman"/>
+          <w:sz w:val="24"/>
+        </w:rPr>
+        <w:t>ModelTexture</w:t>
+      </w:r>
+      <w:proofErr w:type="spellEnd"/>
+      <w:r>
+        <w:rPr>
+          <w:rFonts w:ascii="Times New Roman" w:hAnsi="Times New Roman" w:cs="Times New Roman"/>
+          <w:sz w:val="24"/>
+        </w:rPr>
+        <w:t xml:space="preserve"> object</w:t>
       </w:r>
     </w:p>
     <w:p>
@@ -684,14 +907,46 @@
           <w:rFonts w:ascii="Times New Roman" w:hAnsi="Times New Roman" w:cs="Times New Roman"/>
           <w:sz w:val="24"/>
         </w:rPr>
-        <w:t xml:space="preserve"> when making new ModelTexture object</w:t>
-      </w:r>
-      <w:r>
-        <w:rPr>
-          <w:rFonts w:ascii="Times New Roman" w:hAnsi="Times New Roman" w:cs="Times New Roman"/>
-          <w:sz w:val="24"/>
-        </w:rPr>
-        <w:t xml:space="preserve"> and setting the object’s textureID to the texture’</w:t>
+        <w:t xml:space="preserve"> when making new </w:t>
+      </w:r>
+      <w:proofErr w:type="spellStart"/>
+      <w:r>
+        <w:rPr>
+          <w:rFonts w:ascii="Times New Roman" w:hAnsi="Times New Roman" w:cs="Times New Roman"/>
+          <w:sz w:val="24"/>
+        </w:rPr>
+        <w:t>ModelTexture</w:t>
+      </w:r>
+      <w:proofErr w:type="spellEnd"/>
+      <w:r>
+        <w:rPr>
+          <w:rFonts w:ascii="Times New Roman" w:hAnsi="Times New Roman" w:cs="Times New Roman"/>
+          <w:sz w:val="24"/>
+        </w:rPr>
+        <w:t xml:space="preserve"> object</w:t>
+      </w:r>
+      <w:r>
+        <w:rPr>
+          <w:rFonts w:ascii="Times New Roman" w:hAnsi="Times New Roman" w:cs="Times New Roman"/>
+          <w:sz w:val="24"/>
+        </w:rPr>
+        <w:t xml:space="preserve"> and setting the object’s </w:t>
+      </w:r>
+      <w:proofErr w:type="spellStart"/>
+      <w:r>
+        <w:rPr>
+          <w:rFonts w:ascii="Times New Roman" w:hAnsi="Times New Roman" w:cs="Times New Roman"/>
+          <w:sz w:val="24"/>
+        </w:rPr>
+        <w:t>textureID</w:t>
+      </w:r>
+      <w:proofErr w:type="spellEnd"/>
+      <w:r>
+        <w:rPr>
+          <w:rFonts w:ascii="Times New Roman" w:hAnsi="Times New Roman" w:cs="Times New Roman"/>
+          <w:sz w:val="24"/>
+        </w:rPr>
+        <w:t xml:space="preserve"> to the texture’</w:t>
       </w:r>
       <w:r>
         <w:rPr>
@@ -777,6 +1032,7 @@
           <w:sz w:val="24"/>
         </w:rPr>
       </w:pPr>
+      <w:proofErr w:type="gramStart"/>
       <w:r>
         <w:rPr>
           <w:rFonts w:ascii="Consolas" w:hAnsi="Consolas" w:cs="Consolas"/>
@@ -787,6 +1043,7 @@
         </w:rPr>
         <w:t>render(</w:t>
       </w:r>
+      <w:proofErr w:type="gramEnd"/>
       <w:r>
         <w:rPr>
           <w:rFonts w:ascii="Consolas" w:hAnsi="Consolas" w:cs="Consolas"/>
@@ -802,8 +1059,25 @@
           <w:rFonts w:ascii="Times New Roman" w:hAnsi="Times New Roman" w:cs="Times New Roman"/>
           <w:sz w:val="24"/>
         </w:rPr>
-        <w:t xml:space="preserve"> is called once per frame in MainGameLoop. In </w:t>
-      </w:r>
+        <w:t xml:space="preserve"> is called once per frame in </w:t>
+      </w:r>
+      <w:proofErr w:type="spellStart"/>
+      <w:r>
+        <w:rPr>
+          <w:rFonts w:ascii="Times New Roman" w:hAnsi="Times New Roman" w:cs="Times New Roman"/>
+          <w:sz w:val="24"/>
+        </w:rPr>
+        <w:t>MainGameLoop</w:t>
+      </w:r>
+      <w:proofErr w:type="spellEnd"/>
+      <w:r>
+        <w:rPr>
+          <w:rFonts w:ascii="Times New Roman" w:hAnsi="Times New Roman" w:cs="Times New Roman"/>
+          <w:sz w:val="24"/>
+        </w:rPr>
+        <w:t xml:space="preserve">. In </w:t>
+      </w:r>
+      <w:proofErr w:type="gramStart"/>
       <w:r>
         <w:rPr>
           <w:rFonts w:ascii="Consolas" w:hAnsi="Consolas" w:cs="Consolas"/>
@@ -814,6 +1088,7 @@
         </w:rPr>
         <w:t>render(</w:t>
       </w:r>
+      <w:proofErr w:type="gramEnd"/>
       <w:r>
         <w:rPr>
           <w:rFonts w:ascii="Consolas" w:hAnsi="Consolas" w:cs="Consolas"/>
@@ -829,7 +1104,23 @@
           <w:rFonts w:ascii="Times New Roman" w:hAnsi="Times New Roman" w:cs="Times New Roman"/>
           <w:sz w:val="24"/>
         </w:rPr>
-        <w:t xml:space="preserve"> , we create a transformation matrix and load it to the vertex shader.</w:t>
+        <w:t xml:space="preserve"> , we create a transformation matrix and load it to the vertex </w:t>
+      </w:r>
+      <w:proofErr w:type="spellStart"/>
+      <w:r>
+        <w:rPr>
+          <w:rFonts w:ascii="Times New Roman" w:hAnsi="Times New Roman" w:cs="Times New Roman"/>
+          <w:sz w:val="24"/>
+        </w:rPr>
+        <w:t>shader</w:t>
+      </w:r>
+      <w:proofErr w:type="spellEnd"/>
+      <w:r>
+        <w:rPr>
+          <w:rFonts w:ascii="Times New Roman" w:hAnsi="Times New Roman" w:cs="Times New Roman"/>
+          <w:sz w:val="24"/>
+        </w:rPr>
+        <w:t>.</w:t>
       </w:r>
     </w:p>
     <w:p>
@@ -872,35 +1163,46 @@
           <w:sz w:val="24"/>
         </w:rPr>
         <w:lastRenderedPageBreak/>
-        <w:t>Constructor takes in StaticShader object, creates projection matrix (only needs to be created once), and loads it to object</w:t>
-      </w:r>
-      <w:r>
-        <w:rPr>
-          <w:rFonts w:ascii="Times New Roman" w:hAnsi="Times New Roman" w:cs="Times New Roman"/>
-          <w:sz w:val="24"/>
-        </w:rPr>
-        <w:t xml:space="preserve"> (shader).</w:t>
-      </w:r>
-    </w:p>
-    <w:p>
-      <w:pPr>
-        <w:pStyle w:val="ListParagraph"/>
-        <w:numPr>
-          <w:ilvl w:val="0"/>
-          <w:numId w:val="1"/>
-        </w:numPr>
-        <w:spacing w:after="0" w:line="240" w:lineRule="auto"/>
-        <w:rPr>
-          <w:rFonts w:ascii="Times New Roman" w:hAnsi="Times New Roman" w:cs="Times New Roman"/>
-          <w:sz w:val="24"/>
-        </w:rPr>
-      </w:pPr>
-      <w:r>
-        <w:rPr>
-          <w:rFonts w:ascii="Times New Roman" w:hAnsi="Times New Roman" w:cs="Times New Roman"/>
-          <w:sz w:val="24"/>
-        </w:rPr>
-        <w:t>shaders</w:t>
+        <w:t xml:space="preserve">Constructor takes in </w:t>
+      </w:r>
+      <w:proofErr w:type="spellStart"/>
+      <w:r>
+        <w:rPr>
+          <w:rFonts w:ascii="Times New Roman" w:hAnsi="Times New Roman" w:cs="Times New Roman"/>
+          <w:sz w:val="24"/>
+        </w:rPr>
+        <w:t>StaticShader</w:t>
+      </w:r>
+      <w:proofErr w:type="spellEnd"/>
+      <w:r>
+        <w:rPr>
+          <w:rFonts w:ascii="Times New Roman" w:hAnsi="Times New Roman" w:cs="Times New Roman"/>
+          <w:sz w:val="24"/>
+        </w:rPr>
+        <w:t xml:space="preserve"> object, creates projection matrix (only needs to be created once), and loads it to object</w:t>
+      </w:r>
+      <w:r>
+        <w:rPr>
+          <w:rFonts w:ascii="Times New Roman" w:hAnsi="Times New Roman" w:cs="Times New Roman"/>
+          <w:sz w:val="24"/>
+        </w:rPr>
+        <w:t xml:space="preserve"> (</w:t>
+      </w:r>
+      <w:proofErr w:type="spellStart"/>
+      <w:r>
+        <w:rPr>
+          <w:rFonts w:ascii="Times New Roman" w:hAnsi="Times New Roman" w:cs="Times New Roman"/>
+          <w:sz w:val="24"/>
+        </w:rPr>
+        <w:t>shader</w:t>
+      </w:r>
+      <w:proofErr w:type="spellEnd"/>
+      <w:r>
+        <w:rPr>
+          <w:rFonts w:ascii="Times New Roman" w:hAnsi="Times New Roman" w:cs="Times New Roman"/>
+          <w:sz w:val="24"/>
+        </w:rPr>
+        <w:t>).</w:t>
       </w:r>
     </w:p>
     <w:p>
@@ -921,14 +1223,7 @@
           <w:rFonts w:ascii="Times New Roman" w:hAnsi="Times New Roman" w:cs="Times New Roman"/>
           <w:sz w:val="24"/>
         </w:rPr>
-        <w:t xml:space="preserve">(abstract) </w:t>
-      </w:r>
-      <w:r>
-        <w:rPr>
-          <w:rFonts w:ascii="Times New Roman" w:hAnsi="Times New Roman" w:cs="Times New Roman"/>
-          <w:sz w:val="24"/>
-        </w:rPr>
-        <w:t>ShaderProgram.java</w:t>
+        <w:t>OBJLoader.java</w:t>
       </w:r>
     </w:p>
     <w:p>
@@ -949,7 +1244,39 @@
           <w:rFonts w:ascii="Times New Roman" w:hAnsi="Times New Roman" w:cs="Times New Roman"/>
           <w:sz w:val="24"/>
         </w:rPr>
-        <w:t>Loads .txt shader files and returns ID for shaders</w:t>
+        <w:t>Takes .</w:t>
+      </w:r>
+      <w:proofErr w:type="spellStart"/>
+      <w:r>
+        <w:rPr>
+          <w:rFonts w:ascii="Times New Roman" w:hAnsi="Times New Roman" w:cs="Times New Roman"/>
+          <w:sz w:val="24"/>
+        </w:rPr>
+        <w:t>obj</w:t>
+      </w:r>
+      <w:proofErr w:type="spellEnd"/>
+      <w:r>
+        <w:rPr>
+          <w:rFonts w:ascii="Times New Roman" w:hAnsi="Times New Roman" w:cs="Times New Roman"/>
+          <w:sz w:val="24"/>
+        </w:rPr>
+        <w:t xml:space="preserve"> file, loads its data into a VAO, returns </w:t>
+      </w:r>
+      <w:proofErr w:type="spellStart"/>
+      <w:r>
+        <w:rPr>
+          <w:rFonts w:ascii="Times New Roman" w:hAnsi="Times New Roman" w:cs="Times New Roman"/>
+          <w:sz w:val="24"/>
+        </w:rPr>
+        <w:t>RawModel</w:t>
+      </w:r>
+      <w:proofErr w:type="spellEnd"/>
+      <w:r>
+        <w:rPr>
+          <w:rFonts w:ascii="Times New Roman" w:hAnsi="Times New Roman" w:cs="Times New Roman"/>
+          <w:sz w:val="24"/>
+        </w:rPr>
+        <w:t xml:space="preserve"> with VAO ID</w:t>
       </w:r>
     </w:p>
     <w:p>
@@ -970,7 +1297,7 @@
           <w:rFonts w:ascii="Times New Roman" w:hAnsi="Times New Roman" w:cs="Times New Roman"/>
           <w:sz w:val="24"/>
         </w:rPr>
-        <w:t>Handles cleanup for vertex shaders, fragment shaders, and programs</w:t>
+        <w:t>Constructor takes a loader, since one is needed to load to VAO</w:t>
       </w:r>
     </w:p>
     <w:p>
@@ -991,22 +1318,91 @@
           <w:rFonts w:ascii="Times New Roman" w:hAnsi="Times New Roman" w:cs="Times New Roman"/>
           <w:sz w:val="24"/>
         </w:rPr>
-        <w:t>Contains</w:t>
-      </w:r>
-      <w:r>
-        <w:rPr>
-          <w:rFonts w:ascii="Times New Roman" w:hAnsi="Times New Roman" w:cs="Times New Roman"/>
-          <w:sz w:val="24"/>
-        </w:rPr>
-        <w:t xml:space="preserve"> definitions for</w:t>
-      </w:r>
-      <w:r>
-        <w:rPr>
-          <w:rFonts w:ascii="Times New Roman" w:hAnsi="Times New Roman" w:cs="Times New Roman"/>
-          <w:sz w:val="24"/>
-        </w:rPr>
-        <w:t xml:space="preserve"> </w:t>
-      </w:r>
+        <w:t>Assume vertex positions (</w:t>
+      </w:r>
+      <w:proofErr w:type="spellStart"/>
+      <w:r>
+        <w:rPr>
+          <w:rFonts w:ascii="Times New Roman" w:hAnsi="Times New Roman" w:cs="Times New Roman"/>
+          <w:sz w:val="24"/>
+        </w:rPr>
+        <w:t>x</w:t>
+      </w:r>
+      <w:proofErr w:type="gramStart"/>
+      <w:r>
+        <w:rPr>
+          <w:rFonts w:ascii="Times New Roman" w:hAnsi="Times New Roman" w:cs="Times New Roman"/>
+          <w:sz w:val="24"/>
+        </w:rPr>
+        <w:t>,y,z</w:t>
+      </w:r>
+      <w:proofErr w:type="spellEnd"/>
+      <w:proofErr w:type="gramEnd"/>
+      <w:r>
+        <w:rPr>
+          <w:rFonts w:ascii="Times New Roman" w:hAnsi="Times New Roman" w:cs="Times New Roman"/>
+          <w:sz w:val="24"/>
+        </w:rPr>
+        <w:t>) are “in order”. Texture coordinates (</w:t>
+      </w:r>
+      <w:proofErr w:type="spellStart"/>
+      <w:r>
+        <w:rPr>
+          <w:rFonts w:ascii="Times New Roman" w:hAnsi="Times New Roman" w:cs="Times New Roman"/>
+          <w:sz w:val="24"/>
+        </w:rPr>
+        <w:t>u</w:t>
+      </w:r>
+      <w:proofErr w:type="gramStart"/>
+      <w:r>
+        <w:rPr>
+          <w:rFonts w:ascii="Times New Roman" w:hAnsi="Times New Roman" w:cs="Times New Roman"/>
+          <w:sz w:val="24"/>
+        </w:rPr>
+        <w:t>,v</w:t>
+      </w:r>
+      <w:proofErr w:type="spellEnd"/>
+      <w:proofErr w:type="gramEnd"/>
+      <w:r>
+        <w:rPr>
+          <w:rFonts w:ascii="Times New Roman" w:hAnsi="Times New Roman" w:cs="Times New Roman"/>
+          <w:sz w:val="24"/>
+        </w:rPr>
+        <w:t xml:space="preserve">) and </w:t>
+      </w:r>
+      <w:proofErr w:type="spellStart"/>
+      <w:r>
+        <w:rPr>
+          <w:rFonts w:ascii="Times New Roman" w:hAnsi="Times New Roman" w:cs="Times New Roman"/>
+          <w:sz w:val="24"/>
+        </w:rPr>
+        <w:t>normals</w:t>
+      </w:r>
+      <w:proofErr w:type="spellEnd"/>
+      <w:r>
+        <w:rPr>
+          <w:rFonts w:ascii="Times New Roman" w:hAnsi="Times New Roman" w:cs="Times New Roman"/>
+          <w:sz w:val="24"/>
+        </w:rPr>
+        <w:t xml:space="preserve"> (</w:t>
+      </w:r>
+      <w:proofErr w:type="spellStart"/>
+      <w:r>
+        <w:rPr>
+          <w:rFonts w:ascii="Times New Roman" w:hAnsi="Times New Roman" w:cs="Times New Roman"/>
+          <w:sz w:val="24"/>
+        </w:rPr>
+        <w:t>x,y,z</w:t>
+      </w:r>
+      <w:proofErr w:type="spellEnd"/>
+      <w:r>
+        <w:rPr>
+          <w:rFonts w:ascii="Times New Roman" w:hAnsi="Times New Roman" w:cs="Times New Roman"/>
+          <w:sz w:val="24"/>
+        </w:rPr>
+        <w:t xml:space="preserve">) are not in order relative to vertex positions. </w:t>
+      </w:r>
+      <w:proofErr w:type="spellStart"/>
       <w:r>
         <w:rPr>
           <w:rFonts w:ascii="Consolas" w:hAnsi="Consolas" w:cs="Consolas"/>
@@ -1015,15 +1411,9 @@
           <w:szCs w:val="20"/>
           <w:shd w:val="clear" w:color="auto" w:fill="E8F2FE"/>
         </w:rPr>
-        <w:t>bindAttribute(…)</w:t>
-      </w:r>
-      <w:r>
-        <w:rPr>
-          <w:rFonts w:ascii="Times New Roman" w:hAnsi="Times New Roman" w:cs="Times New Roman"/>
-          <w:sz w:val="24"/>
-        </w:rPr>
-        <w:t xml:space="preserve"> and </w:t>
-      </w:r>
+        <w:t>processVertex</w:t>
+      </w:r>
+      <w:proofErr w:type="spellEnd"/>
       <w:r>
         <w:rPr>
           <w:rFonts w:ascii="Consolas" w:hAnsi="Consolas" w:cs="Consolas"/>
@@ -1032,21 +1422,7 @@
           <w:szCs w:val="20"/>
           <w:shd w:val="clear" w:color="auto" w:fill="E8F2FE"/>
         </w:rPr>
-        <w:t>getUniformLocation(…)</w:t>
-      </w:r>
-      <w:r>
-        <w:rPr>
-          <w:rFonts w:ascii="Times New Roman" w:hAnsi="Times New Roman" w:cs="Times New Roman"/>
-          <w:sz w:val="24"/>
-        </w:rPr>
-        <w:t>,</w:t>
-      </w:r>
-      <w:r>
-        <w:rPr>
-          <w:rFonts w:ascii="Times New Roman" w:hAnsi="Times New Roman" w:cs="Times New Roman"/>
-          <w:sz w:val="24"/>
-        </w:rPr>
-        <w:t xml:space="preserve"> but leaves </w:t>
+        <w:t>(</w:t>
       </w:r>
       <w:r>
         <w:rPr>
@@ -1056,7 +1432,203 @@
           <w:szCs w:val="20"/>
           <w:shd w:val="clear" w:color="auto" w:fill="E8F2FE"/>
         </w:rPr>
-        <w:t>bindAttributes()</w:t>
+        <w:t>…)</w:t>
+      </w:r>
+      <w:r>
+        <w:rPr>
+          <w:rFonts w:ascii="Times New Roman" w:hAnsi="Times New Roman" w:cs="Times New Roman"/>
+          <w:sz w:val="24"/>
+        </w:rPr>
+        <w:t xml:space="preserve"> “orders” texture coordinates and </w:t>
+      </w:r>
+      <w:proofErr w:type="spellStart"/>
+      <w:r>
+        <w:rPr>
+          <w:rFonts w:ascii="Times New Roman" w:hAnsi="Times New Roman" w:cs="Times New Roman"/>
+          <w:sz w:val="24"/>
+        </w:rPr>
+        <w:t>normals</w:t>
+      </w:r>
+      <w:bookmarkStart w:id="0" w:name="_GoBack"/>
+      <w:bookmarkEnd w:id="0"/>
+      <w:proofErr w:type="spellEnd"/>
+    </w:p>
+    <w:p>
+      <w:pPr>
+        <w:pStyle w:val="ListParagraph"/>
+        <w:numPr>
+          <w:ilvl w:val="0"/>
+          <w:numId w:val="1"/>
+        </w:numPr>
+        <w:spacing w:after="0" w:line="240" w:lineRule="auto"/>
+        <w:rPr>
+          <w:rFonts w:ascii="Times New Roman" w:hAnsi="Times New Roman" w:cs="Times New Roman"/>
+          <w:sz w:val="24"/>
+        </w:rPr>
+      </w:pPr>
+      <w:proofErr w:type="spellStart"/>
+      <w:r>
+        <w:rPr>
+          <w:rFonts w:ascii="Times New Roman" w:hAnsi="Times New Roman" w:cs="Times New Roman"/>
+          <w:sz w:val="24"/>
+        </w:rPr>
+        <w:t>shaders</w:t>
+      </w:r>
+      <w:proofErr w:type="spellEnd"/>
+    </w:p>
+    <w:p>
+      <w:pPr>
+        <w:pStyle w:val="ListParagraph"/>
+        <w:numPr>
+          <w:ilvl w:val="1"/>
+          <w:numId w:val="1"/>
+        </w:numPr>
+        <w:spacing w:after="0" w:line="240" w:lineRule="auto"/>
+        <w:rPr>
+          <w:rFonts w:ascii="Times New Roman" w:hAnsi="Times New Roman" w:cs="Times New Roman"/>
+          <w:sz w:val="24"/>
+        </w:rPr>
+      </w:pPr>
+      <w:r>
+        <w:rPr>
+          <w:rFonts w:ascii="Times New Roman" w:hAnsi="Times New Roman" w:cs="Times New Roman"/>
+          <w:sz w:val="24"/>
+        </w:rPr>
+        <w:t xml:space="preserve">(abstract) </w:t>
+      </w:r>
+      <w:r>
+        <w:rPr>
+          <w:rFonts w:ascii="Times New Roman" w:hAnsi="Times New Roman" w:cs="Times New Roman"/>
+          <w:sz w:val="24"/>
+        </w:rPr>
+        <w:t>ShaderProgram.java</w:t>
+      </w:r>
+    </w:p>
+    <w:p>
+      <w:pPr>
+        <w:pStyle w:val="ListParagraph"/>
+        <w:numPr>
+          <w:ilvl w:val="2"/>
+          <w:numId w:val="1"/>
+        </w:numPr>
+        <w:spacing w:after="0" w:line="240" w:lineRule="auto"/>
+        <w:rPr>
+          <w:rFonts w:ascii="Times New Roman" w:hAnsi="Times New Roman" w:cs="Times New Roman"/>
+          <w:sz w:val="24"/>
+        </w:rPr>
+      </w:pPr>
+      <w:r>
+        <w:rPr>
+          <w:rFonts w:ascii="Times New Roman" w:hAnsi="Times New Roman" w:cs="Times New Roman"/>
+          <w:sz w:val="24"/>
+        </w:rPr>
+        <w:t xml:space="preserve">Loads .txt </w:t>
+      </w:r>
+      <w:proofErr w:type="spellStart"/>
+      <w:r>
+        <w:rPr>
+          <w:rFonts w:ascii="Times New Roman" w:hAnsi="Times New Roman" w:cs="Times New Roman"/>
+          <w:sz w:val="24"/>
+        </w:rPr>
+        <w:t>shader</w:t>
+      </w:r>
+      <w:proofErr w:type="spellEnd"/>
+      <w:r>
+        <w:rPr>
+          <w:rFonts w:ascii="Times New Roman" w:hAnsi="Times New Roman" w:cs="Times New Roman"/>
+          <w:sz w:val="24"/>
+        </w:rPr>
+        <w:t xml:space="preserve"> files and returns ID for </w:t>
+      </w:r>
+      <w:proofErr w:type="spellStart"/>
+      <w:r>
+        <w:rPr>
+          <w:rFonts w:ascii="Times New Roman" w:hAnsi="Times New Roman" w:cs="Times New Roman"/>
+          <w:sz w:val="24"/>
+        </w:rPr>
+        <w:t>shaders</w:t>
+      </w:r>
+      <w:proofErr w:type="spellEnd"/>
+    </w:p>
+    <w:p>
+      <w:pPr>
+        <w:pStyle w:val="ListParagraph"/>
+        <w:numPr>
+          <w:ilvl w:val="2"/>
+          <w:numId w:val="1"/>
+        </w:numPr>
+        <w:spacing w:after="0" w:line="240" w:lineRule="auto"/>
+        <w:rPr>
+          <w:rFonts w:ascii="Times New Roman" w:hAnsi="Times New Roman" w:cs="Times New Roman"/>
+          <w:sz w:val="24"/>
+        </w:rPr>
+      </w:pPr>
+      <w:r>
+        <w:rPr>
+          <w:rFonts w:ascii="Times New Roman" w:hAnsi="Times New Roman" w:cs="Times New Roman"/>
+          <w:sz w:val="24"/>
+        </w:rPr>
+        <w:t xml:space="preserve">Handles cleanup for vertex </w:t>
+      </w:r>
+      <w:proofErr w:type="spellStart"/>
+      <w:r>
+        <w:rPr>
+          <w:rFonts w:ascii="Times New Roman" w:hAnsi="Times New Roman" w:cs="Times New Roman"/>
+          <w:sz w:val="24"/>
+        </w:rPr>
+        <w:t>shaders</w:t>
+      </w:r>
+      <w:proofErr w:type="spellEnd"/>
+      <w:r>
+        <w:rPr>
+          <w:rFonts w:ascii="Times New Roman" w:hAnsi="Times New Roman" w:cs="Times New Roman"/>
+          <w:sz w:val="24"/>
+        </w:rPr>
+        <w:t xml:space="preserve">, fragment </w:t>
+      </w:r>
+      <w:proofErr w:type="spellStart"/>
+      <w:r>
+        <w:rPr>
+          <w:rFonts w:ascii="Times New Roman" w:hAnsi="Times New Roman" w:cs="Times New Roman"/>
+          <w:sz w:val="24"/>
+        </w:rPr>
+        <w:t>shaders</w:t>
+      </w:r>
+      <w:proofErr w:type="spellEnd"/>
+      <w:r>
+        <w:rPr>
+          <w:rFonts w:ascii="Times New Roman" w:hAnsi="Times New Roman" w:cs="Times New Roman"/>
+          <w:sz w:val="24"/>
+        </w:rPr>
+        <w:t>, and programs</w:t>
+      </w:r>
+    </w:p>
+    <w:p>
+      <w:pPr>
+        <w:pStyle w:val="ListParagraph"/>
+        <w:numPr>
+          <w:ilvl w:val="2"/>
+          <w:numId w:val="1"/>
+        </w:numPr>
+        <w:spacing w:after="0" w:line="240" w:lineRule="auto"/>
+        <w:rPr>
+          <w:rFonts w:ascii="Times New Roman" w:hAnsi="Times New Roman" w:cs="Times New Roman"/>
+          <w:sz w:val="24"/>
+        </w:rPr>
+      </w:pPr>
+      <w:r>
+        <w:rPr>
+          <w:rFonts w:ascii="Times New Roman" w:hAnsi="Times New Roman" w:cs="Times New Roman"/>
+          <w:sz w:val="24"/>
+        </w:rPr>
+        <w:t>Contains</w:t>
+      </w:r>
+      <w:r>
+        <w:rPr>
+          <w:rFonts w:ascii="Times New Roman" w:hAnsi="Times New Roman" w:cs="Times New Roman"/>
+          <w:sz w:val="24"/>
+        </w:rPr>
+        <w:t xml:space="preserve"> definitions for</w:t>
       </w:r>
       <w:r>
         <w:rPr>
@@ -1065,13 +1637,8 @@
         </w:rPr>
         <w:t xml:space="preserve"> </w:t>
       </w:r>
-      <w:r>
-        <w:rPr>
-          <w:rFonts w:ascii="Times New Roman" w:hAnsi="Times New Roman" w:cs="Times New Roman"/>
-          <w:sz w:val="24"/>
-        </w:rPr>
-        <w:t xml:space="preserve">and </w:t>
-      </w:r>
+      <w:proofErr w:type="spellStart"/>
+      <w:proofErr w:type="gramStart"/>
       <w:r>
         <w:rPr>
           <w:rFonts w:ascii="Consolas" w:hAnsi="Consolas" w:cs="Consolas"/>
@@ -1080,7 +1647,130 @@
           <w:szCs w:val="20"/>
           <w:shd w:val="clear" w:color="auto" w:fill="E8F2FE"/>
         </w:rPr>
-        <w:t>getAllUniformLocations()</w:t>
+        <w:t>bindAttribute</w:t>
+      </w:r>
+      <w:proofErr w:type="spellEnd"/>
+      <w:r>
+        <w:rPr>
+          <w:rFonts w:ascii="Consolas" w:hAnsi="Consolas" w:cs="Consolas"/>
+          <w:color w:val="000000"/>
+          <w:sz w:val="20"/>
+          <w:szCs w:val="20"/>
+          <w:shd w:val="clear" w:color="auto" w:fill="E8F2FE"/>
+        </w:rPr>
+        <w:t>(</w:t>
+      </w:r>
+      <w:proofErr w:type="gramEnd"/>
+      <w:r>
+        <w:rPr>
+          <w:rFonts w:ascii="Consolas" w:hAnsi="Consolas" w:cs="Consolas"/>
+          <w:color w:val="000000"/>
+          <w:sz w:val="20"/>
+          <w:szCs w:val="20"/>
+          <w:shd w:val="clear" w:color="auto" w:fill="E8F2FE"/>
+        </w:rPr>
+        <w:t>…)</w:t>
+      </w:r>
+      <w:r>
+        <w:rPr>
+          <w:rFonts w:ascii="Times New Roman" w:hAnsi="Times New Roman" w:cs="Times New Roman"/>
+          <w:sz w:val="24"/>
+        </w:rPr>
+        <w:t xml:space="preserve"> and </w:t>
+      </w:r>
+      <w:proofErr w:type="spellStart"/>
+      <w:r>
+        <w:rPr>
+          <w:rFonts w:ascii="Consolas" w:hAnsi="Consolas" w:cs="Consolas"/>
+          <w:color w:val="000000"/>
+          <w:sz w:val="20"/>
+          <w:szCs w:val="20"/>
+          <w:shd w:val="clear" w:color="auto" w:fill="E8F2FE"/>
+        </w:rPr>
+        <w:t>getUniformLocation</w:t>
+      </w:r>
+      <w:proofErr w:type="spellEnd"/>
+      <w:r>
+        <w:rPr>
+          <w:rFonts w:ascii="Consolas" w:hAnsi="Consolas" w:cs="Consolas"/>
+          <w:color w:val="000000"/>
+          <w:sz w:val="20"/>
+          <w:szCs w:val="20"/>
+          <w:shd w:val="clear" w:color="auto" w:fill="E8F2FE"/>
+        </w:rPr>
+        <w:t>(…)</w:t>
+      </w:r>
+      <w:r>
+        <w:rPr>
+          <w:rFonts w:ascii="Times New Roman" w:hAnsi="Times New Roman" w:cs="Times New Roman"/>
+          <w:sz w:val="24"/>
+        </w:rPr>
+        <w:t>,</w:t>
+      </w:r>
+      <w:r>
+        <w:rPr>
+          <w:rFonts w:ascii="Times New Roman" w:hAnsi="Times New Roman" w:cs="Times New Roman"/>
+          <w:sz w:val="24"/>
+        </w:rPr>
+        <w:t xml:space="preserve"> but leaves </w:t>
+      </w:r>
+      <w:proofErr w:type="spellStart"/>
+      <w:r>
+        <w:rPr>
+          <w:rFonts w:ascii="Consolas" w:hAnsi="Consolas" w:cs="Consolas"/>
+          <w:color w:val="000000"/>
+          <w:sz w:val="20"/>
+          <w:szCs w:val="20"/>
+          <w:shd w:val="clear" w:color="auto" w:fill="E8F2FE"/>
+        </w:rPr>
+        <w:t>bindAttributes</w:t>
+      </w:r>
+      <w:proofErr w:type="spellEnd"/>
+      <w:r>
+        <w:rPr>
+          <w:rFonts w:ascii="Consolas" w:hAnsi="Consolas" w:cs="Consolas"/>
+          <w:color w:val="000000"/>
+          <w:sz w:val="20"/>
+          <w:szCs w:val="20"/>
+          <w:shd w:val="clear" w:color="auto" w:fill="E8F2FE"/>
+        </w:rPr>
+        <w:t>()</w:t>
+      </w:r>
+      <w:r>
+        <w:rPr>
+          <w:rFonts w:ascii="Times New Roman" w:hAnsi="Times New Roman" w:cs="Times New Roman"/>
+          <w:sz w:val="24"/>
+        </w:rPr>
+        <w:t xml:space="preserve"> </w:t>
+      </w:r>
+      <w:r>
+        <w:rPr>
+          <w:rFonts w:ascii="Times New Roman" w:hAnsi="Times New Roman" w:cs="Times New Roman"/>
+          <w:sz w:val="24"/>
+        </w:rPr>
+        <w:t xml:space="preserve">and </w:t>
+      </w:r>
+      <w:proofErr w:type="spellStart"/>
+      <w:r>
+        <w:rPr>
+          <w:rFonts w:ascii="Consolas" w:hAnsi="Consolas" w:cs="Consolas"/>
+          <w:color w:val="000000"/>
+          <w:sz w:val="20"/>
+          <w:szCs w:val="20"/>
+          <w:shd w:val="clear" w:color="auto" w:fill="E8F2FE"/>
+        </w:rPr>
+        <w:t>getAllUniformLocations</w:t>
+      </w:r>
+      <w:proofErr w:type="spellEnd"/>
+      <w:r>
+        <w:rPr>
+          <w:rFonts w:ascii="Consolas" w:hAnsi="Consolas" w:cs="Consolas"/>
+          <w:color w:val="000000"/>
+          <w:sz w:val="20"/>
+          <w:szCs w:val="20"/>
+          <w:shd w:val="clear" w:color="auto" w:fill="E8F2FE"/>
+        </w:rPr>
+        <w:t>()</w:t>
       </w:r>
       <w:r>
         <w:rPr>
@@ -1096,6 +1786,7 @@
         </w:rPr>
         <w:t xml:space="preserve"> This is intentional, since </w:t>
       </w:r>
+      <w:proofErr w:type="spellStart"/>
       <w:r>
         <w:rPr>
           <w:rFonts w:ascii="Consolas" w:hAnsi="Consolas" w:cs="Consolas"/>
@@ -1106,6 +1797,7 @@
         </w:rPr>
         <w:t>programID</w:t>
       </w:r>
+      <w:proofErr w:type="spellEnd"/>
       <w:r>
         <w:rPr>
           <w:rFonts w:ascii="Times New Roman" w:hAnsi="Times New Roman" w:cs="Times New Roman"/>
@@ -1118,8 +1810,25 @@
           <w:rFonts w:ascii="Times New Roman" w:hAnsi="Times New Roman" w:cs="Times New Roman"/>
           <w:sz w:val="24"/>
         </w:rPr>
-        <w:t xml:space="preserve">to abstract ShaderProgram class. </w:t>
-      </w:r>
+        <w:t xml:space="preserve">to abstract </w:t>
+      </w:r>
+      <w:proofErr w:type="spellStart"/>
+      <w:r>
+        <w:rPr>
+          <w:rFonts w:ascii="Times New Roman" w:hAnsi="Times New Roman" w:cs="Times New Roman"/>
+          <w:sz w:val="24"/>
+        </w:rPr>
+        <w:t>ShaderProgram</w:t>
+      </w:r>
+      <w:proofErr w:type="spellEnd"/>
+      <w:r>
+        <w:rPr>
+          <w:rFonts w:ascii="Times New Roman" w:hAnsi="Times New Roman" w:cs="Times New Roman"/>
+          <w:sz w:val="24"/>
+        </w:rPr>
+        <w:t xml:space="preserve"> class. </w:t>
+      </w:r>
+      <w:proofErr w:type="spellStart"/>
       <w:r>
         <w:rPr>
           <w:rFonts w:ascii="Consolas" w:hAnsi="Consolas" w:cs="Consolas"/>
@@ -1128,15 +1837,9 @@
           <w:szCs w:val="20"/>
           <w:shd w:val="clear" w:color="auto" w:fill="E8F2FE"/>
         </w:rPr>
-        <w:t>bindAttributes()</w:t>
-      </w:r>
-      <w:r>
-        <w:rPr>
-          <w:rFonts w:ascii="Times New Roman" w:hAnsi="Times New Roman" w:cs="Times New Roman"/>
-          <w:sz w:val="24"/>
-        </w:rPr>
-        <w:t xml:space="preserve"> simply calls </w:t>
-      </w:r>
+        <w:t>bindAttributes</w:t>
+      </w:r>
+      <w:proofErr w:type="spellEnd"/>
       <w:r>
         <w:rPr>
           <w:rFonts w:ascii="Consolas" w:hAnsi="Consolas" w:cs="Consolas"/>
@@ -1145,15 +1848,16 @@
           <w:szCs w:val="20"/>
           <w:shd w:val="clear" w:color="auto" w:fill="E8F2FE"/>
         </w:rPr>
-        <w:t>super.bindAttribute(…)</w:t>
-      </w:r>
-      <w:r>
-        <w:rPr>
-          <w:rFonts w:ascii="Times New Roman" w:hAnsi="Times New Roman" w:cs="Times New Roman"/>
-          <w:sz w:val="24"/>
-        </w:rPr>
-        <w:t xml:space="preserve"> for every attribute, and </w:t>
-      </w:r>
+        <w:t>()</w:t>
+      </w:r>
+      <w:r>
+        <w:rPr>
+          <w:rFonts w:ascii="Times New Roman" w:hAnsi="Times New Roman" w:cs="Times New Roman"/>
+          <w:sz w:val="24"/>
+        </w:rPr>
+        <w:t xml:space="preserve"> simply calls </w:t>
+      </w:r>
+      <w:proofErr w:type="spellStart"/>
       <w:r>
         <w:rPr>
           <w:rFonts w:ascii="Consolas" w:hAnsi="Consolas" w:cs="Consolas"/>
@@ -1162,15 +1866,9 @@
           <w:szCs w:val="20"/>
           <w:shd w:val="clear" w:color="auto" w:fill="E8F2FE"/>
         </w:rPr>
-        <w:t>getAllUniformLocations()</w:t>
-      </w:r>
-      <w:r>
-        <w:rPr>
-          <w:rFonts w:ascii="Times New Roman" w:hAnsi="Times New Roman" w:cs="Times New Roman"/>
-          <w:sz w:val="24"/>
-        </w:rPr>
-        <w:t xml:space="preserve"> calls </w:t>
-      </w:r>
+        <w:t>super.bindAttribute</w:t>
+      </w:r>
+      <w:proofErr w:type="spellEnd"/>
       <w:r>
         <w:rPr>
           <w:rFonts w:ascii="Consolas" w:hAnsi="Consolas" w:cs="Consolas"/>
@@ -1179,7 +1877,65 @@
           <w:szCs w:val="20"/>
           <w:shd w:val="clear" w:color="auto" w:fill="E8F2FE"/>
         </w:rPr>
-        <w:t>super.getAllUniformLocations()</w:t>
+        <w:t>(…)</w:t>
+      </w:r>
+      <w:r>
+        <w:rPr>
+          <w:rFonts w:ascii="Times New Roman" w:hAnsi="Times New Roman" w:cs="Times New Roman"/>
+          <w:sz w:val="24"/>
+        </w:rPr>
+        <w:t xml:space="preserve"> for every attribute, and </w:t>
+      </w:r>
+      <w:proofErr w:type="spellStart"/>
+      <w:r>
+        <w:rPr>
+          <w:rFonts w:ascii="Consolas" w:hAnsi="Consolas" w:cs="Consolas"/>
+          <w:color w:val="000000"/>
+          <w:sz w:val="20"/>
+          <w:szCs w:val="20"/>
+          <w:shd w:val="clear" w:color="auto" w:fill="E8F2FE"/>
+        </w:rPr>
+        <w:t>getAllUniformLocations</w:t>
+      </w:r>
+      <w:proofErr w:type="spellEnd"/>
+      <w:r>
+        <w:rPr>
+          <w:rFonts w:ascii="Consolas" w:hAnsi="Consolas" w:cs="Consolas"/>
+          <w:color w:val="000000"/>
+          <w:sz w:val="20"/>
+          <w:szCs w:val="20"/>
+          <w:shd w:val="clear" w:color="auto" w:fill="E8F2FE"/>
+        </w:rPr>
+        <w:t>()</w:t>
+      </w:r>
+      <w:r>
+        <w:rPr>
+          <w:rFonts w:ascii="Times New Roman" w:hAnsi="Times New Roman" w:cs="Times New Roman"/>
+          <w:sz w:val="24"/>
+        </w:rPr>
+        <w:t xml:space="preserve"> calls </w:t>
+      </w:r>
+      <w:proofErr w:type="spellStart"/>
+      <w:r>
+        <w:rPr>
+          <w:rFonts w:ascii="Consolas" w:hAnsi="Consolas" w:cs="Consolas"/>
+          <w:color w:val="000000"/>
+          <w:sz w:val="20"/>
+          <w:szCs w:val="20"/>
+          <w:shd w:val="clear" w:color="auto" w:fill="E8F2FE"/>
+        </w:rPr>
+        <w:t>super.getAllUniformLocations</w:t>
+      </w:r>
+      <w:proofErr w:type="spellEnd"/>
+      <w:r>
+        <w:rPr>
+          <w:rFonts w:ascii="Consolas" w:hAnsi="Consolas" w:cs="Consolas"/>
+          <w:color w:val="000000"/>
+          <w:sz w:val="20"/>
+          <w:szCs w:val="20"/>
+          <w:shd w:val="clear" w:color="auto" w:fill="E8F2FE"/>
+        </w:rPr>
+        <w:t>()</w:t>
       </w:r>
       <w:r>
         <w:rPr>
@@ -1214,36 +1970,49 @@
           <w:rFonts w:ascii="Times New Roman" w:hAnsi="Times New Roman" w:cs="Times New Roman"/>
           <w:sz w:val="24"/>
         </w:rPr>
-        <w:t xml:space="preserve">Loads </w:t>
-      </w:r>
-      <w:r>
-        <w:rPr>
-          <w:rFonts w:ascii="Times New Roman" w:hAnsi="Times New Roman" w:cs="Times New Roman"/>
-          <w:sz w:val="24"/>
-        </w:rPr>
-        <w:t xml:space="preserve">basic </w:t>
-      </w:r>
-      <w:r>
-        <w:rPr>
-          <w:rFonts w:ascii="Times New Roman" w:hAnsi="Times New Roman" w:cs="Times New Roman"/>
-          <w:sz w:val="24"/>
-        </w:rPr>
-        <w:t xml:space="preserve">values </w:t>
-      </w:r>
-      <w:r>
-        <w:rPr>
-          <w:rFonts w:ascii="Times New Roman" w:hAnsi="Times New Roman" w:cs="Times New Roman"/>
-          <w:sz w:val="24"/>
-        </w:rPr>
-        <w:t xml:space="preserve">(floats, vectors, booleans, matrices) </w:t>
-      </w:r>
-      <w:r>
-        <w:rPr>
-          <w:rFonts w:ascii="Times New Roman" w:hAnsi="Times New Roman" w:cs="Times New Roman"/>
-          <w:sz w:val="24"/>
-        </w:rPr>
-        <w:t>to uniform locations in vertex shaders and fragment shaders</w:t>
-      </w:r>
+        <w:t xml:space="preserve">Loads basic values (floats, vectors, </w:t>
+      </w:r>
+      <w:proofErr w:type="spellStart"/>
+      <w:r>
+        <w:rPr>
+          <w:rFonts w:ascii="Times New Roman" w:hAnsi="Times New Roman" w:cs="Times New Roman"/>
+          <w:sz w:val="24"/>
+        </w:rPr>
+        <w:t>booleans</w:t>
+      </w:r>
+      <w:proofErr w:type="spellEnd"/>
+      <w:r>
+        <w:rPr>
+          <w:rFonts w:ascii="Times New Roman" w:hAnsi="Times New Roman" w:cs="Times New Roman"/>
+          <w:sz w:val="24"/>
+        </w:rPr>
+        <w:t xml:space="preserve">, matrices) to uniform locations in vertex </w:t>
+      </w:r>
+      <w:proofErr w:type="spellStart"/>
+      <w:r>
+        <w:rPr>
+          <w:rFonts w:ascii="Times New Roman" w:hAnsi="Times New Roman" w:cs="Times New Roman"/>
+          <w:sz w:val="24"/>
+        </w:rPr>
+        <w:t>shaders</w:t>
+      </w:r>
+      <w:proofErr w:type="spellEnd"/>
+      <w:r>
+        <w:rPr>
+          <w:rFonts w:ascii="Times New Roman" w:hAnsi="Times New Roman" w:cs="Times New Roman"/>
+          <w:sz w:val="24"/>
+        </w:rPr>
+        <w:t xml:space="preserve"> and fragment </w:t>
+      </w:r>
+      <w:proofErr w:type="spellStart"/>
+      <w:r>
+        <w:rPr>
+          <w:rFonts w:ascii="Times New Roman" w:hAnsi="Times New Roman" w:cs="Times New Roman"/>
+          <w:sz w:val="24"/>
+        </w:rPr>
+        <w:t>shaders</w:t>
+      </w:r>
+      <w:proofErr w:type="spellEnd"/>
     </w:p>
     <w:p>
       <w:pPr>
@@ -1284,7 +2053,23 @@
           <w:rFonts w:ascii="Times New Roman" w:hAnsi="Times New Roman" w:cs="Times New Roman"/>
           <w:sz w:val="24"/>
         </w:rPr>
-        <w:t>Contains paths for .txt shader files</w:t>
+        <w:t xml:space="preserve">Contains paths for .txt </w:t>
+      </w:r>
+      <w:proofErr w:type="spellStart"/>
+      <w:r>
+        <w:rPr>
+          <w:rFonts w:ascii="Times New Roman" w:hAnsi="Times New Roman" w:cs="Times New Roman"/>
+          <w:sz w:val="24"/>
+        </w:rPr>
+        <w:t>shader</w:t>
+      </w:r>
+      <w:proofErr w:type="spellEnd"/>
+      <w:r>
+        <w:rPr>
+          <w:rFonts w:ascii="Times New Roman" w:hAnsi="Times New Roman" w:cs="Times New Roman"/>
+          <w:sz w:val="24"/>
+        </w:rPr>
+        <w:t xml:space="preserve"> files</w:t>
       </w:r>
     </w:p>
     <w:p>
@@ -1335,6 +2120,7 @@
         </w:rPr>
         <w:t xml:space="preserve">Uses </w:t>
       </w:r>
+      <w:proofErr w:type="spellStart"/>
       <w:r>
         <w:rPr>
           <w:rFonts w:ascii="Consolas" w:hAnsi="Consolas" w:cs="Consolas"/>
@@ -1355,8 +2141,9 @@
           <w:szCs w:val="20"/>
           <w:shd w:val="clear" w:color="auto" w:fill="E8F2FE"/>
         </w:rPr>
-        <w:t>.loadMatrix(</w:t>
-      </w:r>
+        <w:t>.loadMatrix</w:t>
+      </w:r>
+      <w:proofErr w:type="spellEnd"/>
       <w:r>
         <w:rPr>
           <w:rFonts w:ascii="Consolas" w:hAnsi="Consolas" w:cs="Consolas"/>
@@ -1365,21 +2152,285 @@
           <w:szCs w:val="20"/>
           <w:shd w:val="clear" w:color="auto" w:fill="E8F2FE"/>
         </w:rPr>
+        <w:t>(…)</w:t>
+      </w:r>
+      <w:r>
+        <w:rPr>
+          <w:rFonts w:ascii="Times New Roman" w:hAnsi="Times New Roman" w:cs="Times New Roman"/>
+          <w:sz w:val="24"/>
+        </w:rPr>
+        <w:t xml:space="preserve"> to</w:t>
+      </w:r>
+      <w:r>
+        <w:rPr>
+          <w:rFonts w:ascii="Times New Roman" w:hAnsi="Times New Roman" w:cs="Times New Roman"/>
+          <w:sz w:val="24"/>
+        </w:rPr>
+        <w:t xml:space="preserve"> load transformation, projection, and view matrices</w:t>
+      </w:r>
+    </w:p>
+    <w:p>
+      <w:pPr>
+        <w:pStyle w:val="ListParagraph"/>
+        <w:numPr>
+          <w:ilvl w:val="1"/>
+          <w:numId w:val="1"/>
+        </w:numPr>
+        <w:spacing w:after="0" w:line="240" w:lineRule="auto"/>
+        <w:rPr>
+          <w:rFonts w:ascii="Times New Roman" w:hAnsi="Times New Roman" w:cs="Times New Roman"/>
+          <w:sz w:val="24"/>
+        </w:rPr>
+      </w:pPr>
+      <w:r>
+        <w:rPr>
+          <w:rFonts w:ascii="Times New Roman" w:hAnsi="Times New Roman" w:cs="Times New Roman"/>
+          <w:sz w:val="24"/>
+        </w:rPr>
+        <w:t>vertexShader.txt</w:t>
+      </w:r>
+    </w:p>
+    <w:p>
+      <w:pPr>
+        <w:pStyle w:val="ListParagraph"/>
+        <w:numPr>
+          <w:ilvl w:val="2"/>
+          <w:numId w:val="1"/>
+        </w:numPr>
+        <w:spacing w:after="0" w:line="240" w:lineRule="auto"/>
+        <w:rPr>
+          <w:rFonts w:ascii="Times New Roman" w:hAnsi="Times New Roman" w:cs="Times New Roman"/>
+          <w:sz w:val="24"/>
+        </w:rPr>
+      </w:pPr>
+      <w:r>
+        <w:rPr>
+          <w:rFonts w:ascii="Times New Roman" w:hAnsi="Times New Roman" w:cs="Times New Roman"/>
+          <w:sz w:val="24"/>
+        </w:rPr>
+        <w:t>Inputs: vertex (</w:t>
+      </w:r>
+      <w:proofErr w:type="spellStart"/>
+      <w:r>
+        <w:rPr>
+          <w:rFonts w:ascii="Times New Roman" w:hAnsi="Times New Roman" w:cs="Times New Roman"/>
+          <w:sz w:val="24"/>
+        </w:rPr>
+        <w:t>x,y,z</w:t>
+      </w:r>
+      <w:proofErr w:type="spellEnd"/>
+      <w:r>
+        <w:rPr>
+          <w:rFonts w:ascii="Times New Roman" w:hAnsi="Times New Roman" w:cs="Times New Roman"/>
+          <w:sz w:val="24"/>
+        </w:rPr>
+        <w:t>) positions and texture (</w:t>
+      </w:r>
+      <w:proofErr w:type="spellStart"/>
+      <w:r>
+        <w:rPr>
+          <w:rFonts w:ascii="Times New Roman" w:hAnsi="Times New Roman" w:cs="Times New Roman"/>
+          <w:sz w:val="24"/>
+        </w:rPr>
+        <w:t>u,v</w:t>
+      </w:r>
+      <w:proofErr w:type="spellEnd"/>
+      <w:r>
+        <w:rPr>
+          <w:rFonts w:ascii="Times New Roman" w:hAnsi="Times New Roman" w:cs="Times New Roman"/>
+          <w:sz w:val="24"/>
+        </w:rPr>
+        <w:t>) coordinates from VAO attribute lists 0 and 1</w:t>
+      </w:r>
+    </w:p>
+    <w:p>
+      <w:pPr>
+        <w:pStyle w:val="ListParagraph"/>
+        <w:numPr>
+          <w:ilvl w:val="2"/>
+          <w:numId w:val="1"/>
+        </w:numPr>
+        <w:spacing w:after="0" w:line="240" w:lineRule="auto"/>
+        <w:rPr>
+          <w:rFonts w:ascii="Times New Roman" w:hAnsi="Times New Roman" w:cs="Times New Roman"/>
+          <w:sz w:val="24"/>
+        </w:rPr>
+      </w:pPr>
+      <w:r>
+        <w:rPr>
+          <w:rFonts w:ascii="Times New Roman" w:hAnsi="Times New Roman" w:cs="Times New Roman"/>
+          <w:sz w:val="24"/>
+        </w:rPr>
+        <w:t>Output: same texture (</w:t>
+      </w:r>
+      <w:proofErr w:type="spellStart"/>
+      <w:r>
+        <w:rPr>
+          <w:rFonts w:ascii="Times New Roman" w:hAnsi="Times New Roman" w:cs="Times New Roman"/>
+          <w:sz w:val="24"/>
+        </w:rPr>
+        <w:t>u,v</w:t>
+      </w:r>
+      <w:proofErr w:type="spellEnd"/>
+      <w:r>
+        <w:rPr>
+          <w:rFonts w:ascii="Times New Roman" w:hAnsi="Times New Roman" w:cs="Times New Roman"/>
+          <w:sz w:val="24"/>
+        </w:rPr>
+        <w:t xml:space="preserve">) coordinates, will get linearly interpolated in fragment </w:t>
+      </w:r>
+      <w:proofErr w:type="spellStart"/>
+      <w:r>
+        <w:rPr>
+          <w:rFonts w:ascii="Times New Roman" w:hAnsi="Times New Roman" w:cs="Times New Roman"/>
+          <w:sz w:val="24"/>
+        </w:rPr>
+        <w:t>shader</w:t>
+      </w:r>
+      <w:proofErr w:type="spellEnd"/>
+    </w:p>
+    <w:p>
+      <w:pPr>
+        <w:pStyle w:val="ListParagraph"/>
+        <w:numPr>
+          <w:ilvl w:val="2"/>
+          <w:numId w:val="1"/>
+        </w:numPr>
+        <w:spacing w:after="0" w:line="240" w:lineRule="auto"/>
+        <w:rPr>
+          <w:rFonts w:ascii="Times New Roman" w:hAnsi="Times New Roman" w:cs="Times New Roman"/>
+          <w:sz w:val="24"/>
+        </w:rPr>
+      </w:pPr>
+      <w:r>
+        <w:rPr>
+          <w:rFonts w:ascii="Times New Roman" w:hAnsi="Times New Roman" w:cs="Times New Roman"/>
+          <w:sz w:val="24"/>
+        </w:rPr>
+        <w:t>Uniform variables: transformation matrix (translation, rotation, scale), projection matrix (perspective, not orthographic view), view matrix (</w:t>
+      </w:r>
+      <w:r>
+        <w:rPr>
+          <w:rFonts w:ascii="Times New Roman" w:hAnsi="Times New Roman" w:cs="Times New Roman"/>
+          <w:sz w:val="24"/>
+        </w:rPr>
+        <w:t>world moves in opposite direction of camera)</w:t>
+      </w:r>
+    </w:p>
+    <w:p>
+      <w:pPr>
+        <w:pStyle w:val="ListParagraph"/>
+        <w:numPr>
+          <w:ilvl w:val="1"/>
+          <w:numId w:val="1"/>
+        </w:numPr>
+        <w:spacing w:after="0" w:line="240" w:lineRule="auto"/>
+        <w:rPr>
+          <w:rFonts w:ascii="Times New Roman" w:hAnsi="Times New Roman" w:cs="Times New Roman"/>
+          <w:sz w:val="24"/>
+        </w:rPr>
+      </w:pPr>
+      <w:r>
+        <w:rPr>
+          <w:rFonts w:ascii="Times New Roman" w:hAnsi="Times New Roman" w:cs="Times New Roman"/>
+          <w:sz w:val="24"/>
+        </w:rPr>
+        <w:t>fragmentShader.txt</w:t>
+      </w:r>
+    </w:p>
+    <w:p>
+      <w:pPr>
+        <w:pStyle w:val="ListParagraph"/>
+        <w:numPr>
+          <w:ilvl w:val="2"/>
+          <w:numId w:val="1"/>
+        </w:numPr>
+        <w:spacing w:after="0" w:line="240" w:lineRule="auto"/>
+        <w:rPr>
+          <w:rFonts w:ascii="Times New Roman" w:hAnsi="Times New Roman" w:cs="Times New Roman"/>
+          <w:sz w:val="24"/>
+        </w:rPr>
+      </w:pPr>
+      <w:r>
+        <w:rPr>
+          <w:rFonts w:ascii="Times New Roman" w:hAnsi="Times New Roman" w:cs="Times New Roman"/>
+          <w:sz w:val="24"/>
+        </w:rPr>
+        <w:t>Input: texture (</w:t>
+      </w:r>
+      <w:proofErr w:type="spellStart"/>
+      <w:r>
+        <w:rPr>
+          <w:rFonts w:ascii="Times New Roman" w:hAnsi="Times New Roman" w:cs="Times New Roman"/>
+          <w:sz w:val="24"/>
+        </w:rPr>
+        <w:t>u,v</w:t>
+      </w:r>
+      <w:proofErr w:type="spellEnd"/>
+      <w:r>
+        <w:rPr>
+          <w:rFonts w:ascii="Times New Roman" w:hAnsi="Times New Roman" w:cs="Times New Roman"/>
+          <w:sz w:val="24"/>
+        </w:rPr>
+        <w:t>) coordinates</w:t>
+      </w:r>
+    </w:p>
+    <w:p>
+      <w:pPr>
+        <w:pStyle w:val="ListParagraph"/>
+        <w:numPr>
+          <w:ilvl w:val="2"/>
+          <w:numId w:val="1"/>
+        </w:numPr>
+        <w:spacing w:after="0" w:line="240" w:lineRule="auto"/>
+        <w:rPr>
+          <w:rFonts w:ascii="Times New Roman" w:hAnsi="Times New Roman" w:cs="Times New Roman"/>
+          <w:sz w:val="24"/>
+        </w:rPr>
+      </w:pPr>
+      <w:r>
+        <w:rPr>
+          <w:rFonts w:ascii="Times New Roman" w:hAnsi="Times New Roman" w:cs="Times New Roman"/>
+          <w:sz w:val="24"/>
+        </w:rPr>
+        <w:t xml:space="preserve">Output: color of pixel, uses GLSL method </w:t>
+      </w:r>
+      <w:proofErr w:type="gramStart"/>
+      <w:r>
+        <w:rPr>
+          <w:rFonts w:ascii="Times New Roman" w:hAnsi="Times New Roman" w:cs="Times New Roman"/>
+          <w:sz w:val="24"/>
+        </w:rPr>
+        <w:t>texture(</w:t>
+      </w:r>
+      <w:proofErr w:type="gramEnd"/>
+      <w:r>
+        <w:rPr>
+          <w:rFonts w:ascii="Times New Roman" w:hAnsi="Times New Roman" w:cs="Times New Roman"/>
+          <w:sz w:val="24"/>
+        </w:rPr>
         <w:t>…)</w:t>
       </w:r>
-      <w:r>
-        <w:rPr>
-          <w:rFonts w:ascii="Times New Roman" w:hAnsi="Times New Roman" w:cs="Times New Roman"/>
-          <w:sz w:val="24"/>
-        </w:rPr>
-        <w:t xml:space="preserve"> to</w:t>
-      </w:r>
-      <w:r>
-        <w:rPr>
-          <w:rFonts w:ascii="Times New Roman" w:hAnsi="Times New Roman" w:cs="Times New Roman"/>
-          <w:sz w:val="24"/>
-        </w:rPr>
-        <w:t xml:space="preserve"> load transformation, projection, and view matrices</w:t>
+    </w:p>
+    <w:p>
+      <w:pPr>
+        <w:pStyle w:val="ListParagraph"/>
+        <w:numPr>
+          <w:ilvl w:val="0"/>
+          <w:numId w:val="1"/>
+        </w:numPr>
+        <w:spacing w:after="0" w:line="240" w:lineRule="auto"/>
+        <w:rPr>
+          <w:rFonts w:ascii="Times New Roman" w:hAnsi="Times New Roman" w:cs="Times New Roman"/>
+          <w:sz w:val="24"/>
+        </w:rPr>
+      </w:pPr>
+      <w:r>
+        <w:rPr>
+          <w:rFonts w:ascii="Times New Roman" w:hAnsi="Times New Roman" w:cs="Times New Roman"/>
+          <w:sz w:val="24"/>
+        </w:rPr>
+        <w:t>textures</w:t>
       </w:r>
     </w:p>
     <w:p>
@@ -1400,7 +2451,7 @@
           <w:rFonts w:ascii="Times New Roman" w:hAnsi="Times New Roman" w:cs="Times New Roman"/>
           <w:sz w:val="24"/>
         </w:rPr>
-        <w:t>vertexShader.txt</w:t>
+        <w:t>ModelTexture.java</w:t>
       </w:r>
     </w:p>
     <w:p>
@@ -1416,12 +2467,47 @@
           <w:sz w:val="24"/>
         </w:rPr>
       </w:pPr>
-      <w:r>
-        <w:rPr>
-          <w:rFonts w:ascii="Times New Roman" w:hAnsi="Times New Roman" w:cs="Times New Roman"/>
-          <w:sz w:val="24"/>
-        </w:rPr>
-        <w:t>Inputs: vertex (x,y,z) positions and texture (u,v) coordinates from VAO attribute lists 0 and 1</w:t>
+    </w:p>
+    <w:p>
+      <w:pPr>
+        <w:pStyle w:val="ListParagraph"/>
+        <w:numPr>
+          <w:ilvl w:val="0"/>
+          <w:numId w:val="1"/>
+        </w:numPr>
+        <w:spacing w:after="0" w:line="240" w:lineRule="auto"/>
+        <w:rPr>
+          <w:rFonts w:ascii="Times New Roman" w:hAnsi="Times New Roman" w:cs="Times New Roman"/>
+          <w:sz w:val="24"/>
+        </w:rPr>
+      </w:pPr>
+      <w:r>
+        <w:rPr>
+          <w:rFonts w:ascii="Times New Roman" w:hAnsi="Times New Roman" w:cs="Times New Roman"/>
+          <w:sz w:val="24"/>
+        </w:rPr>
+        <w:t>toolbox</w:t>
+      </w:r>
+    </w:p>
+    <w:p>
+      <w:pPr>
+        <w:pStyle w:val="ListParagraph"/>
+        <w:numPr>
+          <w:ilvl w:val="1"/>
+          <w:numId w:val="1"/>
+        </w:numPr>
+        <w:spacing w:after="0" w:line="240" w:lineRule="auto"/>
+        <w:rPr>
+          <w:rFonts w:ascii="Times New Roman" w:hAnsi="Times New Roman" w:cs="Times New Roman"/>
+          <w:sz w:val="24"/>
+        </w:rPr>
+      </w:pPr>
+      <w:r>
+        <w:rPr>
+          <w:rFonts w:ascii="Times New Roman" w:hAnsi="Times New Roman" w:cs="Times New Roman"/>
+          <w:sz w:val="24"/>
+        </w:rPr>
+        <w:t>Maths.java</w:t>
       </w:r>
     </w:p>
     <w:p>
@@ -1442,7 +2528,7 @@
           <w:rFonts w:ascii="Times New Roman" w:hAnsi="Times New Roman" w:cs="Times New Roman"/>
           <w:sz w:val="24"/>
         </w:rPr>
-        <w:t>Output: same texture (u,v) coordinates, will get linearly interpolated in fragment shader</w:t>
+        <w:t>Creates a transformation matrix given a translation, rotation, and scale</w:t>
       </w:r>
     </w:p>
     <w:p>
@@ -1463,216 +2549,6 @@
           <w:rFonts w:ascii="Times New Roman" w:hAnsi="Times New Roman" w:cs="Times New Roman"/>
           <w:sz w:val="24"/>
         </w:rPr>
-        <w:t>Uniform variables: transformation matrix (translation, rotation, scale), projection matrix (perspective, not orthographic view), view matrix (</w:t>
-      </w:r>
-      <w:r>
-        <w:rPr>
-          <w:rFonts w:ascii="Times New Roman" w:hAnsi="Times New Roman" w:cs="Times New Roman"/>
-          <w:sz w:val="24"/>
-        </w:rPr>
-        <w:t>world moves in opposite direction of camera)</w:t>
-      </w:r>
-    </w:p>
-    <w:p>
-      <w:pPr>
-        <w:pStyle w:val="ListParagraph"/>
-        <w:numPr>
-          <w:ilvl w:val="1"/>
-          <w:numId w:val="1"/>
-        </w:numPr>
-        <w:spacing w:after="0" w:line="240" w:lineRule="auto"/>
-        <w:rPr>
-          <w:rFonts w:ascii="Times New Roman" w:hAnsi="Times New Roman" w:cs="Times New Roman"/>
-          <w:sz w:val="24"/>
-        </w:rPr>
-      </w:pPr>
-      <w:r>
-        <w:rPr>
-          <w:rFonts w:ascii="Times New Roman" w:hAnsi="Times New Roman" w:cs="Times New Roman"/>
-          <w:sz w:val="24"/>
-        </w:rPr>
-        <w:t>fragmentShader.txt</w:t>
-      </w:r>
-    </w:p>
-    <w:p>
-      <w:pPr>
-        <w:pStyle w:val="ListParagraph"/>
-        <w:numPr>
-          <w:ilvl w:val="2"/>
-          <w:numId w:val="1"/>
-        </w:numPr>
-        <w:spacing w:after="0" w:line="240" w:lineRule="auto"/>
-        <w:rPr>
-          <w:rFonts w:ascii="Times New Roman" w:hAnsi="Times New Roman" w:cs="Times New Roman"/>
-          <w:sz w:val="24"/>
-        </w:rPr>
-      </w:pPr>
-      <w:r>
-        <w:rPr>
-          <w:rFonts w:ascii="Times New Roman" w:hAnsi="Times New Roman" w:cs="Times New Roman"/>
-          <w:sz w:val="24"/>
-        </w:rPr>
-        <w:t>Input: texture (u,v) coordinates</w:t>
-      </w:r>
-    </w:p>
-    <w:p>
-      <w:pPr>
-        <w:pStyle w:val="ListParagraph"/>
-        <w:numPr>
-          <w:ilvl w:val="2"/>
-          <w:numId w:val="1"/>
-        </w:numPr>
-        <w:spacing w:after="0" w:line="240" w:lineRule="auto"/>
-        <w:rPr>
-          <w:rFonts w:ascii="Times New Roman" w:hAnsi="Times New Roman" w:cs="Times New Roman"/>
-          <w:sz w:val="24"/>
-        </w:rPr>
-      </w:pPr>
-      <w:r>
-        <w:rPr>
-          <w:rFonts w:ascii="Times New Roman" w:hAnsi="Times New Roman" w:cs="Times New Roman"/>
-          <w:sz w:val="24"/>
-        </w:rPr>
-        <w:t>Output: color of pixel, uses GLSL method texture(…)</w:t>
-      </w:r>
-    </w:p>
-    <w:p>
-      <w:pPr>
-        <w:pStyle w:val="ListParagraph"/>
-        <w:numPr>
-          <w:ilvl w:val="0"/>
-          <w:numId w:val="1"/>
-        </w:numPr>
-        <w:spacing w:after="0" w:line="240" w:lineRule="auto"/>
-        <w:rPr>
-          <w:rFonts w:ascii="Times New Roman" w:hAnsi="Times New Roman" w:cs="Times New Roman"/>
-          <w:sz w:val="24"/>
-        </w:rPr>
-      </w:pPr>
-      <w:r>
-        <w:rPr>
-          <w:rFonts w:ascii="Times New Roman" w:hAnsi="Times New Roman" w:cs="Times New Roman"/>
-          <w:sz w:val="24"/>
-        </w:rPr>
-        <w:t>textures</w:t>
-      </w:r>
-    </w:p>
-    <w:p>
-      <w:pPr>
-        <w:pStyle w:val="ListParagraph"/>
-        <w:numPr>
-          <w:ilvl w:val="1"/>
-          <w:numId w:val="1"/>
-        </w:numPr>
-        <w:spacing w:after="0" w:line="240" w:lineRule="auto"/>
-        <w:rPr>
-          <w:rFonts w:ascii="Times New Roman" w:hAnsi="Times New Roman" w:cs="Times New Roman"/>
-          <w:sz w:val="24"/>
-        </w:rPr>
-      </w:pPr>
-      <w:r>
-        <w:rPr>
-          <w:rFonts w:ascii="Times New Roman" w:hAnsi="Times New Roman" w:cs="Times New Roman"/>
-          <w:sz w:val="24"/>
-        </w:rPr>
-        <w:t>ModelTexture.java</w:t>
-      </w:r>
-    </w:p>
-    <w:p>
-      <w:pPr>
-        <w:pStyle w:val="ListParagraph"/>
-        <w:numPr>
-          <w:ilvl w:val="2"/>
-          <w:numId w:val="1"/>
-        </w:numPr>
-        <w:spacing w:after="0" w:line="240" w:lineRule="auto"/>
-        <w:rPr>
-          <w:rFonts w:ascii="Times New Roman" w:hAnsi="Times New Roman" w:cs="Times New Roman"/>
-          <w:sz w:val="24"/>
-        </w:rPr>
-      </w:pPr>
-    </w:p>
-    <w:p>
-      <w:pPr>
-        <w:pStyle w:val="ListParagraph"/>
-        <w:numPr>
-          <w:ilvl w:val="0"/>
-          <w:numId w:val="1"/>
-        </w:numPr>
-        <w:spacing w:after="0" w:line="240" w:lineRule="auto"/>
-        <w:rPr>
-          <w:rFonts w:ascii="Times New Roman" w:hAnsi="Times New Roman" w:cs="Times New Roman"/>
-          <w:sz w:val="24"/>
-        </w:rPr>
-      </w:pPr>
-      <w:r>
-        <w:rPr>
-          <w:rFonts w:ascii="Times New Roman" w:hAnsi="Times New Roman" w:cs="Times New Roman"/>
-          <w:sz w:val="24"/>
-        </w:rPr>
-        <w:t>toolbox</w:t>
-      </w:r>
-    </w:p>
-    <w:p>
-      <w:pPr>
-        <w:pStyle w:val="ListParagraph"/>
-        <w:numPr>
-          <w:ilvl w:val="1"/>
-          <w:numId w:val="1"/>
-        </w:numPr>
-        <w:spacing w:after="0" w:line="240" w:lineRule="auto"/>
-        <w:rPr>
-          <w:rFonts w:ascii="Times New Roman" w:hAnsi="Times New Roman" w:cs="Times New Roman"/>
-          <w:sz w:val="24"/>
-        </w:rPr>
-      </w:pPr>
-      <w:r>
-        <w:rPr>
-          <w:rFonts w:ascii="Times New Roman" w:hAnsi="Times New Roman" w:cs="Times New Roman"/>
-          <w:sz w:val="24"/>
-        </w:rPr>
-        <w:t>Maths.java</w:t>
-      </w:r>
-    </w:p>
-    <w:p>
-      <w:pPr>
-        <w:pStyle w:val="ListParagraph"/>
-        <w:numPr>
-          <w:ilvl w:val="2"/>
-          <w:numId w:val="1"/>
-        </w:numPr>
-        <w:spacing w:after="0" w:line="240" w:lineRule="auto"/>
-        <w:rPr>
-          <w:rFonts w:ascii="Times New Roman" w:hAnsi="Times New Roman" w:cs="Times New Roman"/>
-          <w:sz w:val="24"/>
-        </w:rPr>
-      </w:pPr>
-      <w:r>
-        <w:rPr>
-          <w:rFonts w:ascii="Times New Roman" w:hAnsi="Times New Roman" w:cs="Times New Roman"/>
-          <w:sz w:val="24"/>
-        </w:rPr>
-        <w:t>Creates a transformation matrix given a translation, rotation, and scale</w:t>
-      </w:r>
-    </w:p>
-    <w:p>
-      <w:pPr>
-        <w:pStyle w:val="ListParagraph"/>
-        <w:numPr>
-          <w:ilvl w:val="2"/>
-          <w:numId w:val="1"/>
-        </w:numPr>
-        <w:spacing w:after="0" w:line="240" w:lineRule="auto"/>
-        <w:rPr>
-          <w:rFonts w:ascii="Times New Roman" w:hAnsi="Times New Roman" w:cs="Times New Roman"/>
-          <w:sz w:val="24"/>
-        </w:rPr>
-      </w:pPr>
-      <w:r>
-        <w:rPr>
-          <w:rFonts w:ascii="Times New Roman" w:hAnsi="Times New Roman" w:cs="Times New Roman"/>
-          <w:sz w:val="24"/>
-        </w:rPr>
         <w:t>Creates a v</w:t>
       </w:r>
       <w:r>
@@ -1682,26 +2558,25 @@
         </w:rPr>
         <w:t>iew matrix given a Camera</w:t>
       </w:r>
-      <w:bookmarkStart w:id="0" w:name="_GoBack"/>
-      <w:bookmarkEnd w:id="0"/>
-    </w:p>
-    <w:p>
-      <w:pPr>
-        <w:spacing w:after="0" w:line="240" w:lineRule="auto"/>
-        <w:rPr>
-          <w:rFonts w:ascii="Times New Roman" w:hAnsi="Times New Roman" w:cs="Times New Roman"/>
-          <w:sz w:val="24"/>
-        </w:rPr>
-      </w:pPr>
-    </w:p>
-    <w:p>
-      <w:pPr>
-        <w:spacing w:after="0" w:line="240" w:lineRule="auto"/>
-        <w:rPr>
-          <w:rFonts w:ascii="Times New Roman" w:hAnsi="Times New Roman" w:cs="Times New Roman"/>
-          <w:sz w:val="24"/>
-        </w:rPr>
-      </w:pPr>
+    </w:p>
+    <w:p>
+      <w:pPr>
+        <w:spacing w:after="0" w:line="240" w:lineRule="auto"/>
+        <w:rPr>
+          <w:rFonts w:ascii="Times New Roman" w:hAnsi="Times New Roman" w:cs="Times New Roman"/>
+          <w:sz w:val="24"/>
+        </w:rPr>
+      </w:pPr>
+    </w:p>
+    <w:p>
+      <w:pPr>
+        <w:spacing w:after="0" w:line="240" w:lineRule="auto"/>
+        <w:rPr>
+          <w:rFonts w:ascii="Times New Roman" w:hAnsi="Times New Roman" w:cs="Times New Roman"/>
+          <w:sz w:val="24"/>
+        </w:rPr>
+      </w:pPr>
+      <w:proofErr w:type="gramStart"/>
       <w:r>
         <w:rPr>
           <w:rFonts w:ascii="Times New Roman" w:hAnsi="Times New Roman" w:cs="Times New Roman"/>
@@ -1709,6 +2584,7 @@
         </w:rPr>
         <w:t>res</w:t>
       </w:r>
+      <w:proofErr w:type="gramEnd"/>
     </w:p>
     <w:p>
       <w:pPr>
@@ -1748,6 +2624,7 @@
           <w:sz w:val="24"/>
         </w:rPr>
       </w:pPr>
+      <w:proofErr w:type="gramStart"/>
       <w:r>
         <w:rPr>
           <w:rFonts w:ascii="Times New Roman" w:hAnsi="Times New Roman" w:cs="Times New Roman"/>
@@ -1755,6 +2632,7 @@
         </w:rPr>
         <w:t>lib</w:t>
       </w:r>
+      <w:proofErr w:type="gramEnd"/>
     </w:p>
     <w:p>
       <w:pPr>
@@ -1816,7 +2694,6 @@
           <w:rFonts w:ascii="Times New Roman" w:hAnsi="Times New Roman" w:cs="Times New Roman"/>
           <w:sz w:val="24"/>
         </w:rPr>
-        <w:lastRenderedPageBreak/>
         <w:t>lwjgl_util.lib</w:t>
       </w:r>
     </w:p>
@@ -2838,7 +3715,7 @@
 </file>
 
 <file path=customXml/itemProps1.xml><?xml version="1.0" encoding="utf-8"?>
-<ds:datastoreItem xmlns:ds="http://schemas.openxmlformats.org/officeDocument/2006/customXml" ds:itemID="{CC072BE2-E366-4AC0-BC09-B83BE6094522}">
+<ds:datastoreItem xmlns:ds="http://schemas.openxmlformats.org/officeDocument/2006/customXml" ds:itemID="{34A99E65-FB3E-4B44-9B7C-EB2DDA375129}">
   <ds:schemaRefs>
     <ds:schemaRef ds:uri="http://schemas.openxmlformats.org/officeDocument/2006/bibliography"/>
   </ds:schemaRefs>

</xml_diff>